<commit_message>
semester registration module added
</commit_message>
<xml_diff>
--- a/analysis-requirements/PH-University-Requirement-Analysis.docx
+++ b/analysis-requirements/PH-University-Requirement-Analysis.docx
@@ -2172,6 +2172,11 @@
         </w:rPr>
         <w:t xml:space="preserve">Client Side Model:</w:t>
       </w:r>
+      <w:r>
+        <w:rPr>
+          <w:rtl w:val="0"/>
+        </w:rPr>
+      </w:r>
     </w:p>
     <w:p>
       <w:pPr>
@@ -2191,6 +2196,191 @@
           <w:szCs w:val="18"/>
           <w:rtl w:val="0"/>
         </w:rPr>
+        <w:t xml:space="preserve">academicSemester</w:t>
+      </w:r>
+    </w:p>
+    <w:p>
+      <w:pPr>
+        <w:numPr>
+          <w:ilvl w:val="3"/>
+          <w:numId w:val="1"/>
+        </w:numPr>
+        <w:ind w:left="2880" w:hanging="360"/>
+        <w:rPr>
+          <w:sz w:val="18"/>
+          <w:szCs w:val="18"/>
+        </w:rPr>
+      </w:pPr>
+      <w:r>
+        <w:rPr>
+          <w:sz w:val="18"/>
+          <w:szCs w:val="18"/>
+          <w:rtl w:val="0"/>
+        </w:rPr>
+        <w:t xml:space="preserve">startDay</w:t>
+      </w:r>
+    </w:p>
+    <w:p>
+      <w:pPr>
+        <w:numPr>
+          <w:ilvl w:val="3"/>
+          <w:numId w:val="1"/>
+        </w:numPr>
+        <w:ind w:left="2880" w:hanging="360"/>
+        <w:rPr>
+          <w:sz w:val="18"/>
+          <w:szCs w:val="18"/>
+        </w:rPr>
+      </w:pPr>
+      <w:r>
+        <w:rPr>
+          <w:sz w:val="18"/>
+          <w:szCs w:val="18"/>
+          <w:rtl w:val="0"/>
+        </w:rPr>
+        <w:t xml:space="preserve">endDay</w:t>
+      </w:r>
+    </w:p>
+    <w:p>
+      <w:pPr>
+        <w:numPr>
+          <w:ilvl w:val="3"/>
+          <w:numId w:val="1"/>
+        </w:numPr>
+        <w:ind w:left="2880" w:hanging="360"/>
+        <w:rPr>
+          <w:sz w:val="18"/>
+          <w:szCs w:val="18"/>
+        </w:rPr>
+      </w:pPr>
+      <w:r>
+        <w:rPr>
+          <w:sz w:val="18"/>
+          <w:szCs w:val="18"/>
+          <w:rtl w:val="0"/>
+        </w:rPr>
+        <w:t xml:space="preserve">startTime</w:t>
+      </w:r>
+    </w:p>
+    <w:p>
+      <w:pPr>
+        <w:numPr>
+          <w:ilvl w:val="3"/>
+          <w:numId w:val="1"/>
+        </w:numPr>
+        <w:ind w:left="2880" w:hanging="360"/>
+        <w:rPr>
+          <w:sz w:val="18"/>
+          <w:szCs w:val="18"/>
+        </w:rPr>
+      </w:pPr>
+      <w:r>
+        <w:rPr>
+          <w:sz w:val="18"/>
+          <w:szCs w:val="18"/>
+          <w:rtl w:val="0"/>
+        </w:rPr>
+        <w:t xml:space="preserve">endTime</w:t>
+      </w:r>
+    </w:p>
+    <w:p>
+      <w:pPr>
+        <w:numPr>
+          <w:ilvl w:val="3"/>
+          <w:numId w:val="1"/>
+        </w:numPr>
+        <w:ind w:left="2880" w:hanging="360"/>
+        <w:rPr>
+          <w:sz w:val="18"/>
+          <w:szCs w:val="18"/>
+        </w:rPr>
+      </w:pPr>
+      <w:r>
+        <w:rPr>
+          <w:sz w:val="18"/>
+          <w:szCs w:val="18"/>
+          <w:rtl w:val="0"/>
+        </w:rPr>
+        <w:t xml:space="preserve">minCredit</w:t>
+      </w:r>
+    </w:p>
+    <w:p>
+      <w:pPr>
+        <w:numPr>
+          <w:ilvl w:val="3"/>
+          <w:numId w:val="1"/>
+        </w:numPr>
+        <w:ind w:left="2880" w:hanging="360"/>
+        <w:rPr>
+          <w:sz w:val="18"/>
+          <w:szCs w:val="18"/>
+        </w:rPr>
+      </w:pPr>
+      <w:r>
+        <w:rPr>
+          <w:sz w:val="18"/>
+          <w:szCs w:val="18"/>
+          <w:rtl w:val="0"/>
+        </w:rPr>
+        <w:t xml:space="preserve">maxCredit</w:t>
+      </w:r>
+    </w:p>
+    <w:p>
+      <w:pPr>
+        <w:ind w:left="2160" w:firstLine="0"/>
+        <w:rPr>
+          <w:b w:val="1"/>
+          <w:sz w:val="18"/>
+          <w:szCs w:val="18"/>
+        </w:rPr>
+      </w:pPr>
+      <w:r>
+        <w:rPr>
+          <w:rtl w:val="0"/>
+        </w:rPr>
+      </w:r>
+    </w:p>
+    <w:p>
+      <w:pPr>
+        <w:numPr>
+          <w:ilvl w:val="2"/>
+          <w:numId w:val="1"/>
+        </w:numPr>
+        <w:ind w:left="2160" w:hanging="360"/>
+        <w:rPr>
+          <w:b w:val="1"/>
+          <w:sz w:val="18"/>
+          <w:szCs w:val="18"/>
+        </w:rPr>
+      </w:pPr>
+      <w:r>
+        <w:rPr>
+          <w:b w:val="1"/>
+          <w:sz w:val="18"/>
+          <w:szCs w:val="18"/>
+          <w:rtl w:val="0"/>
+        </w:rPr>
+        <w:t xml:space="preserve">Database Model:</w:t>
+      </w:r>
+    </w:p>
+    <w:p>
+      <w:pPr>
+        <w:numPr>
+          <w:ilvl w:val="3"/>
+          <w:numId w:val="1"/>
+        </w:numPr>
+        <w:ind w:left="2880" w:hanging="360"/>
+        <w:rPr>
+          <w:sz w:val="18"/>
+          <w:szCs w:val="18"/>
+        </w:rPr>
+      </w:pPr>
+      <w:r>
+        <w:rPr>
+          <w:sz w:val="18"/>
+          <w:szCs w:val="18"/>
+          <w:rtl w:val="0"/>
+        </w:rPr>
         <w:t xml:space="preserve">_id</w:t>
       </w:r>
     </w:p>
@@ -2254,7 +2444,7 @@
           <w:szCs w:val="18"/>
           <w:rtl w:val="0"/>
         </w:rPr>
-        <w:t xml:space="preserve">startDay</w:t>
+        <w:t xml:space="preserve">startDate</w:t>
       </w:r>
     </w:p>
     <w:p>
@@ -2275,7 +2465,7 @@
           <w:szCs w:val="18"/>
           <w:rtl w:val="0"/>
         </w:rPr>
-        <w:t xml:space="preserve">endDay</w:t>
+        <w:t xml:space="preserve">endDate</w:t>
       </w:r>
     </w:p>
     <w:p>
@@ -2296,7 +2486,7 @@
           <w:szCs w:val="18"/>
           <w:rtl w:val="0"/>
         </w:rPr>
-        <w:t xml:space="preserve">startTime</w:t>
+        <w:t xml:space="preserve">minCredit</w:t>
       </w:r>
     </w:p>
     <w:p>
@@ -2317,276 +2507,7 @@
           <w:szCs w:val="18"/>
           <w:rtl w:val="0"/>
         </w:rPr>
-        <w:t xml:space="preserve">endTime</w:t>
-      </w:r>
-    </w:p>
-    <w:p>
-      <w:pPr>
-        <w:numPr>
-          <w:ilvl w:val="3"/>
-          <w:numId w:val="1"/>
-        </w:numPr>
-        <w:ind w:left="2880" w:hanging="360"/>
-        <w:rPr>
-          <w:sz w:val="18"/>
-          <w:szCs w:val="18"/>
-        </w:rPr>
-      </w:pPr>
-      <w:r>
-        <w:rPr>
-          <w:sz w:val="18"/>
-          <w:szCs w:val="18"/>
-          <w:rtl w:val="0"/>
-        </w:rPr>
         <w:t xml:space="preserve">maxCredit</w:t>
-      </w:r>
-    </w:p>
-    <w:p>
-      <w:pPr>
-        <w:numPr>
-          <w:ilvl w:val="3"/>
-          <w:numId w:val="1"/>
-        </w:numPr>
-        <w:ind w:left="2880" w:hanging="360"/>
-        <w:rPr>
-          <w:sz w:val="18"/>
-          <w:szCs w:val="18"/>
-        </w:rPr>
-      </w:pPr>
-      <w:r>
-        <w:rPr>
-          <w:sz w:val="18"/>
-          <w:szCs w:val="18"/>
-          <w:rtl w:val="0"/>
-        </w:rPr>
-        <w:t xml:space="preserve">minCredit</w:t>
-      </w:r>
-    </w:p>
-    <w:p>
-      <w:pPr>
-        <w:numPr>
-          <w:ilvl w:val="3"/>
-          <w:numId w:val="1"/>
-        </w:numPr>
-        <w:ind w:left="2880" w:hanging="360"/>
-        <w:rPr>
-          <w:sz w:val="18"/>
-          <w:szCs w:val="18"/>
-        </w:rPr>
-      </w:pPr>
-      <w:r>
-        <w:rPr>
-          <w:sz w:val="18"/>
-          <w:szCs w:val="18"/>
-          <w:rtl w:val="0"/>
-        </w:rPr>
-        <w:t xml:space="preserve">createdAt</w:t>
-      </w:r>
-    </w:p>
-    <w:p>
-      <w:pPr>
-        <w:numPr>
-          <w:ilvl w:val="3"/>
-          <w:numId w:val="1"/>
-        </w:numPr>
-        <w:ind w:left="2880" w:hanging="360"/>
-        <w:rPr>
-          <w:sz w:val="18"/>
-          <w:szCs w:val="18"/>
-        </w:rPr>
-      </w:pPr>
-      <w:r>
-        <w:rPr>
-          <w:sz w:val="18"/>
-          <w:szCs w:val="18"/>
-          <w:rtl w:val="0"/>
-        </w:rPr>
-        <w:t xml:space="preserve">updatedAt</w:t>
-      </w:r>
-    </w:p>
-    <w:p>
-      <w:pPr>
-        <w:ind w:left="2160" w:firstLine="0"/>
-        <w:rPr>
-          <w:b w:val="1"/>
-          <w:sz w:val="18"/>
-          <w:szCs w:val="18"/>
-        </w:rPr>
-      </w:pPr>
-      <w:r>
-        <w:rPr>
-          <w:rtl w:val="0"/>
-        </w:rPr>
-      </w:r>
-    </w:p>
-    <w:p>
-      <w:pPr>
-        <w:numPr>
-          <w:ilvl w:val="2"/>
-          <w:numId w:val="1"/>
-        </w:numPr>
-        <w:ind w:left="2160" w:hanging="360"/>
-        <w:rPr>
-          <w:b w:val="1"/>
-          <w:sz w:val="18"/>
-          <w:szCs w:val="18"/>
-        </w:rPr>
-      </w:pPr>
-      <w:r>
-        <w:rPr>
-          <w:b w:val="1"/>
-          <w:sz w:val="18"/>
-          <w:szCs w:val="18"/>
-          <w:rtl w:val="0"/>
-        </w:rPr>
-        <w:t xml:space="preserve">Database Model:</w:t>
-      </w:r>
-    </w:p>
-    <w:p>
-      <w:pPr>
-        <w:numPr>
-          <w:ilvl w:val="3"/>
-          <w:numId w:val="1"/>
-        </w:numPr>
-        <w:ind w:left="2880" w:hanging="360"/>
-        <w:rPr>
-          <w:sz w:val="18"/>
-          <w:szCs w:val="18"/>
-        </w:rPr>
-      </w:pPr>
-      <w:r>
-        <w:rPr>
-          <w:sz w:val="18"/>
-          <w:szCs w:val="18"/>
-          <w:rtl w:val="0"/>
-        </w:rPr>
-        <w:t xml:space="preserve">_id</w:t>
-      </w:r>
-    </w:p>
-    <w:p>
-      <w:pPr>
-        <w:numPr>
-          <w:ilvl w:val="3"/>
-          <w:numId w:val="1"/>
-        </w:numPr>
-        <w:ind w:left="2880" w:hanging="360"/>
-        <w:rPr>
-          <w:sz w:val="18"/>
-          <w:szCs w:val="18"/>
-        </w:rPr>
-      </w:pPr>
-      <w:r>
-        <w:rPr>
-          <w:sz w:val="18"/>
-          <w:szCs w:val="18"/>
-          <w:rtl w:val="0"/>
-        </w:rPr>
-        <w:t xml:space="preserve">academicSemester</w:t>
-      </w:r>
-    </w:p>
-    <w:p>
-      <w:pPr>
-        <w:numPr>
-          <w:ilvl w:val="3"/>
-          <w:numId w:val="1"/>
-        </w:numPr>
-        <w:ind w:left="2880" w:hanging="360"/>
-        <w:rPr>
-          <w:sz w:val="18"/>
-          <w:szCs w:val="18"/>
-        </w:rPr>
-      </w:pPr>
-      <w:r>
-        <w:rPr>
-          <w:sz w:val="18"/>
-          <w:szCs w:val="18"/>
-          <w:rtl w:val="0"/>
-        </w:rPr>
-        <w:t xml:space="preserve">status</w:t>
-      </w:r>
-    </w:p>
-    <w:p>
-      <w:pPr>
-        <w:numPr>
-          <w:ilvl w:val="3"/>
-          <w:numId w:val="1"/>
-        </w:numPr>
-        <w:ind w:left="2880" w:hanging="360"/>
-        <w:rPr>
-          <w:sz w:val="18"/>
-          <w:szCs w:val="18"/>
-        </w:rPr>
-      </w:pPr>
-      <w:r>
-        <w:rPr>
-          <w:sz w:val="18"/>
-          <w:szCs w:val="18"/>
-          <w:rtl w:val="0"/>
-        </w:rPr>
-        <w:t xml:space="preserve">startDate</w:t>
-      </w:r>
-    </w:p>
-    <w:p>
-      <w:pPr>
-        <w:numPr>
-          <w:ilvl w:val="3"/>
-          <w:numId w:val="1"/>
-        </w:numPr>
-        <w:ind w:left="2880" w:hanging="360"/>
-        <w:rPr>
-          <w:sz w:val="18"/>
-          <w:szCs w:val="18"/>
-        </w:rPr>
-      </w:pPr>
-      <w:r>
-        <w:rPr>
-          <w:sz w:val="18"/>
-          <w:szCs w:val="18"/>
-          <w:rtl w:val="0"/>
-        </w:rPr>
-        <w:t xml:space="preserve">endDate</w:t>
-      </w:r>
-    </w:p>
-    <w:p>
-      <w:pPr>
-        <w:numPr>
-          <w:ilvl w:val="3"/>
-          <w:numId w:val="1"/>
-        </w:numPr>
-        <w:ind w:left="2880" w:hanging="360"/>
-        <w:rPr>
-          <w:sz w:val="18"/>
-          <w:szCs w:val="18"/>
-        </w:rPr>
-      </w:pPr>
-      <w:r>
-        <w:rPr>
-          <w:sz w:val="18"/>
-          <w:szCs w:val="18"/>
-          <w:rtl w:val="0"/>
-        </w:rPr>
-        <w:t xml:space="preserve">maxCredit</w:t>
-      </w:r>
-    </w:p>
-    <w:p>
-      <w:pPr>
-        <w:numPr>
-          <w:ilvl w:val="3"/>
-          <w:numId w:val="1"/>
-        </w:numPr>
-        <w:ind w:left="2880" w:hanging="360"/>
-        <w:rPr>
-          <w:sz w:val="18"/>
-          <w:szCs w:val="18"/>
-        </w:rPr>
-      </w:pPr>
-      <w:r>
-        <w:rPr>
-          <w:sz w:val="18"/>
-          <w:szCs w:val="18"/>
-          <w:rtl w:val="0"/>
-        </w:rPr>
-        <w:t xml:space="preserve">minCredit</w:t>
       </w:r>
     </w:p>
     <w:p>

</xml_diff>